<commit_message>
Updated safety policy to reflect move to unit F
Updated safety policy to reflect move to unit F
</commit_message>
<xml_diff>
--- a/Health & Safety/So Make It Draft Health & Safety Policy.docx
+++ b/Health & Safety/So Make It Draft Health & Safety Policy.docx
@@ -7,7 +7,7 @@
         <w:pStyle w:val="Heading1"/>
         <w:jc w:val="center"/>
       </w:pPr>
-      <w:bookmarkStart w:id="0" w:name="_Toc393793333"/>
+      <w:bookmarkStart w:id="0" w:name="_Toc409437381"/>
       <w:r>
         <w:t>So Make It Draft Health &amp; Safety Policy</w:t>
       </w:r>
@@ -57,7 +57,7 @@
           <w:r>
             <w:fldChar w:fldCharType="separate"/>
           </w:r>
-          <w:hyperlink w:anchor="_Toc393793333" w:history="1">
+          <w:hyperlink w:anchor="_Toc409437381" w:history="1">
             <w:r>
               <w:rPr>
                 <w:rStyle w:val="Hyperlink"/>
@@ -84,7 +84,7 @@
                 <w:noProof/>
                 <w:webHidden/>
               </w:rPr>
-              <w:instrText xml:space="preserve"> PAGEREF _Toc393793333 \h </w:instrText>
+              <w:instrText xml:space="preserve"> PAGEREF _Toc409437381 \h </w:instrText>
             </w:r>
             <w:r>
               <w:rPr>
@@ -127,7 +127,7 @@
               <w:lang w:eastAsia="en-GB"/>
             </w:rPr>
           </w:pPr>
-          <w:hyperlink w:anchor="_Toc393793334" w:history="1">
+          <w:hyperlink w:anchor="_Toc409437382" w:history="1">
             <w:r>
               <w:rPr>
                 <w:rStyle w:val="Hyperlink"/>
@@ -154,7 +154,7 @@
                 <w:noProof/>
                 <w:webHidden/>
               </w:rPr>
-              <w:instrText xml:space="preserve"> PAGEREF _Toc393793334 \h </w:instrText>
+              <w:instrText xml:space="preserve"> PAGEREF _Toc409437382 \h </w:instrText>
             </w:r>
             <w:r>
               <w:rPr>
@@ -197,7 +197,7 @@
               <w:lang w:eastAsia="en-GB"/>
             </w:rPr>
           </w:pPr>
-          <w:hyperlink w:anchor="_Toc393793335" w:history="1">
+          <w:hyperlink w:anchor="_Toc409437383" w:history="1">
             <w:r>
               <w:rPr>
                 <w:rStyle w:val="Hyperlink"/>
@@ -224,7 +224,7 @@
                 <w:noProof/>
                 <w:webHidden/>
               </w:rPr>
-              <w:instrText xml:space="preserve"> PAGEREF _Toc393793335 \h </w:instrText>
+              <w:instrText xml:space="preserve"> PAGEREF _Toc409437383 \h </w:instrText>
             </w:r>
             <w:r>
               <w:rPr>
@@ -267,7 +267,7 @@
               <w:lang w:eastAsia="en-GB"/>
             </w:rPr>
           </w:pPr>
-          <w:hyperlink w:anchor="_Toc393793336" w:history="1">
+          <w:hyperlink w:anchor="_Toc409437384" w:history="1">
             <w:r>
               <w:rPr>
                 <w:rStyle w:val="Hyperlink"/>
@@ -294,7 +294,7 @@
                 <w:noProof/>
                 <w:webHidden/>
               </w:rPr>
-              <w:instrText xml:space="preserve"> PAGEREF _Toc393793336 \h </w:instrText>
+              <w:instrText xml:space="preserve"> PAGEREF _Toc409437384 \h </w:instrText>
             </w:r>
             <w:r>
               <w:rPr>
@@ -337,7 +337,7 @@
               <w:lang w:eastAsia="en-GB"/>
             </w:rPr>
           </w:pPr>
-          <w:hyperlink w:anchor="_Toc393793337" w:history="1">
+          <w:hyperlink w:anchor="_Toc409437385" w:history="1">
             <w:r>
               <w:rPr>
                 <w:rStyle w:val="Hyperlink"/>
@@ -364,7 +364,7 @@
                 <w:noProof/>
                 <w:webHidden/>
               </w:rPr>
-              <w:instrText xml:space="preserve"> PAGEREF _Toc393793337 \h </w:instrText>
+              <w:instrText xml:space="preserve"> PAGEREF _Toc409437385 \h </w:instrText>
             </w:r>
             <w:r>
               <w:rPr>
@@ -407,13 +407,13 @@
               <w:lang w:eastAsia="en-GB"/>
             </w:rPr>
           </w:pPr>
-          <w:hyperlink w:anchor="_Toc393793338" w:history="1">
+          <w:hyperlink w:anchor="_Toc409437386" w:history="1">
             <w:r>
               <w:rPr>
                 <w:rStyle w:val="Hyperlink"/>
                 <w:noProof/>
               </w:rPr>
-              <w:t>First aiders</w:t>
+              <w:t>First Aiders</w:t>
             </w:r>
             <w:r>
               <w:rPr>
@@ -434,7 +434,7 @@
                 <w:noProof/>
                 <w:webHidden/>
               </w:rPr>
-              <w:instrText xml:space="preserve"> PAGEREF _Toc393793338 \h </w:instrText>
+              <w:instrText xml:space="preserve"> PAGEREF _Toc409437386 \h </w:instrText>
             </w:r>
             <w:r>
               <w:rPr>
@@ -477,13 +477,13 @@
               <w:lang w:eastAsia="en-GB"/>
             </w:rPr>
           </w:pPr>
-          <w:hyperlink w:anchor="_Toc393793339" w:history="1">
+          <w:hyperlink w:anchor="_Toc409437387" w:history="1">
             <w:r>
               <w:rPr>
                 <w:rStyle w:val="Hyperlink"/>
                 <w:noProof/>
               </w:rPr>
-              <w:t>Disclaimers</w:t>
+              <w:t>First Aid Kit</w:t>
             </w:r>
             <w:r>
               <w:rPr>
@@ -504,7 +504,7 @@
                 <w:noProof/>
                 <w:webHidden/>
               </w:rPr>
-              <w:instrText xml:space="preserve"> PAGEREF _Toc393793339 \h </w:instrText>
+              <w:instrText xml:space="preserve"> PAGEREF _Toc409437387 \h </w:instrText>
             </w:r>
             <w:r>
               <w:rPr>
@@ -547,13 +547,13 @@
               <w:lang w:eastAsia="en-GB"/>
             </w:rPr>
           </w:pPr>
-          <w:hyperlink w:anchor="_Toc393793340" w:history="1">
+          <w:hyperlink w:anchor="_Toc409437388" w:history="1">
             <w:r>
               <w:rPr>
                 <w:rStyle w:val="Hyperlink"/>
                 <w:noProof/>
               </w:rPr>
-              <w:t>Insurance</w:t>
+              <w:t>Disclaimers</w:t>
             </w:r>
             <w:r>
               <w:rPr>
@@ -574,7 +574,7 @@
                 <w:noProof/>
                 <w:webHidden/>
               </w:rPr>
-              <w:instrText xml:space="preserve"> PAGEREF _Toc393793340 \h </w:instrText>
+              <w:instrText xml:space="preserve"> PAGEREF _Toc409437388 \h </w:instrText>
             </w:r>
             <w:r>
               <w:rPr>
@@ -617,13 +617,13 @@
               <w:lang w:eastAsia="en-GB"/>
             </w:rPr>
           </w:pPr>
-          <w:hyperlink w:anchor="_Toc393793341" w:history="1">
+          <w:hyperlink w:anchor="_Toc409437389" w:history="1">
             <w:r>
               <w:rPr>
                 <w:rStyle w:val="Hyperlink"/>
                 <w:noProof/>
               </w:rPr>
-              <w:t>Electrical Safety</w:t>
+              <w:t>Insurance</w:t>
             </w:r>
             <w:r>
               <w:rPr>
@@ -644,75 +644,7 @@
                 <w:noProof/>
                 <w:webHidden/>
               </w:rPr>
-              <w:instrText xml:space="preserve"> PAGEREF _Toc393793341 \h </w:instrText>
-            </w:r>
-            <w:r>
-              <w:rPr>
-                <w:noProof/>
-                <w:webHidden/>
-              </w:rPr>
-            </w:r>
-            <w:r>
-              <w:rPr>
-                <w:noProof/>
-                <w:webHidden/>
-              </w:rPr>
-              <w:fldChar w:fldCharType="separate"/>
-            </w:r>
-            <w:r>
-              <w:rPr>
-                <w:noProof/>
-                <w:webHidden/>
-              </w:rPr>
-              <w:t>2</w:t>
-            </w:r>
-            <w:r>
-              <w:rPr>
-                <w:noProof/>
-                <w:webHidden/>
-              </w:rPr>
-              <w:fldChar w:fldCharType="end"/>
-            </w:r>
-          </w:hyperlink>
-        </w:p>
-        <w:p>
-          <w:pPr>
-            <w:pStyle w:val="TOC3"/>
-            <w:tabs>
-              <w:tab w:val="right" w:leader="dot" w:pos="9016"/>
-            </w:tabs>
-            <w:rPr>
-              <w:noProof/>
-            </w:rPr>
-          </w:pPr>
-          <w:hyperlink w:anchor="_Toc393793342" w:history="1">
-            <w:r>
-              <w:rPr>
-                <w:rStyle w:val="Hyperlink"/>
-                <w:noProof/>
-              </w:rPr>
-              <w:t>PAT Testing</w:t>
-            </w:r>
-            <w:r>
-              <w:rPr>
-                <w:noProof/>
-                <w:webHidden/>
-              </w:rPr>
-              <w:tab/>
-            </w:r>
-            <w:r>
-              <w:rPr>
-                <w:noProof/>
-                <w:webHidden/>
-              </w:rPr>
-              <w:fldChar w:fldCharType="begin"/>
-            </w:r>
-            <w:r>
-              <w:rPr>
-                <w:noProof/>
-                <w:webHidden/>
-              </w:rPr>
-              <w:instrText xml:space="preserve"> PAGEREF _Toc393793342 \h </w:instrText>
+              <w:instrText xml:space="preserve"> PAGEREF _Toc409437389 \h </w:instrText>
             </w:r>
             <w:r>
               <w:rPr>
@@ -755,13 +687,13 @@
               <w:lang w:eastAsia="en-GB"/>
             </w:rPr>
           </w:pPr>
-          <w:hyperlink w:anchor="_Toc393793343" w:history="1">
+          <w:hyperlink w:anchor="_Toc409437390" w:history="1">
             <w:r>
               <w:rPr>
                 <w:rStyle w:val="Hyperlink"/>
                 <w:noProof/>
               </w:rPr>
-              <w:t>Fire Safety</w:t>
+              <w:t>Electrical Safety</w:t>
             </w:r>
             <w:r>
               <w:rPr>
@@ -782,7 +714,7 @@
                 <w:noProof/>
                 <w:webHidden/>
               </w:rPr>
-              <w:instrText xml:space="preserve"> PAGEREF _Toc393793343 \h </w:instrText>
+              <w:instrText xml:space="preserve"> PAGEREF _Toc409437390 \h </w:instrText>
             </w:r>
             <w:r>
               <w:rPr>
@@ -820,16 +752,18 @@
               <w:tab w:val="right" w:leader="dot" w:pos="9016"/>
             </w:tabs>
             <w:rPr>
+              <w:rFonts w:eastAsiaTheme="minorEastAsia"/>
               <w:noProof/>
+              <w:lang w:eastAsia="en-GB"/>
             </w:rPr>
           </w:pPr>
-          <w:hyperlink w:anchor="_Toc393793344" w:history="1">
+          <w:hyperlink w:anchor="_Toc409437391" w:history="1">
             <w:r>
               <w:rPr>
                 <w:rStyle w:val="Hyperlink"/>
                 <w:noProof/>
               </w:rPr>
-              <w:t>Fire Extinguishers</w:t>
+              <w:t>PAT Testing</w:t>
             </w:r>
             <w:r>
               <w:rPr>
@@ -850,75 +784,7 @@
                 <w:noProof/>
                 <w:webHidden/>
               </w:rPr>
-              <w:instrText xml:space="preserve"> PAGEREF _Toc393793344 \h </w:instrText>
-            </w:r>
-            <w:r>
-              <w:rPr>
-                <w:noProof/>
-                <w:webHidden/>
-              </w:rPr>
-            </w:r>
-            <w:r>
-              <w:rPr>
-                <w:noProof/>
-                <w:webHidden/>
-              </w:rPr>
-              <w:fldChar w:fldCharType="separate"/>
-            </w:r>
-            <w:r>
-              <w:rPr>
-                <w:noProof/>
-                <w:webHidden/>
-              </w:rPr>
-              <w:t>2</w:t>
-            </w:r>
-            <w:r>
-              <w:rPr>
-                <w:noProof/>
-                <w:webHidden/>
-              </w:rPr>
-              <w:fldChar w:fldCharType="end"/>
-            </w:r>
-          </w:hyperlink>
-        </w:p>
-        <w:p>
-          <w:pPr>
-            <w:pStyle w:val="TOC3"/>
-            <w:tabs>
-              <w:tab w:val="right" w:leader="dot" w:pos="9016"/>
-            </w:tabs>
-            <w:rPr>
-              <w:noProof/>
-            </w:rPr>
-          </w:pPr>
-          <w:hyperlink w:anchor="_Toc393793345" w:history="1">
-            <w:r>
-              <w:rPr>
-                <w:rStyle w:val="Hyperlink"/>
-                <w:noProof/>
-              </w:rPr>
-              <w:t>Fire Alarms</w:t>
-            </w:r>
-            <w:r>
-              <w:rPr>
-                <w:noProof/>
-                <w:webHidden/>
-              </w:rPr>
-              <w:tab/>
-            </w:r>
-            <w:r>
-              <w:rPr>
-                <w:noProof/>
-                <w:webHidden/>
-              </w:rPr>
-              <w:fldChar w:fldCharType="begin"/>
-            </w:r>
-            <w:r>
-              <w:rPr>
-                <w:noProof/>
-                <w:webHidden/>
-              </w:rPr>
-              <w:instrText xml:space="preserve"> PAGEREF _Toc393793345 \h </w:instrText>
+              <w:instrText xml:space="preserve"> PAGEREF _Toc409437391 \h </w:instrText>
             </w:r>
             <w:r>
               <w:rPr>
@@ -961,12 +827,292 @@
               <w:lang w:eastAsia="en-GB"/>
             </w:rPr>
           </w:pPr>
-          <w:hyperlink w:anchor="_Toc393793346" w:history="1">
+          <w:hyperlink w:anchor="_Toc409437392" w:history="1">
             <w:r>
               <w:rPr>
                 <w:rStyle w:val="Hyperlink"/>
                 <w:noProof/>
               </w:rPr>
+              <w:t>Fire Safety</w:t>
+            </w:r>
+            <w:r>
+              <w:rPr>
+                <w:noProof/>
+                <w:webHidden/>
+              </w:rPr>
+              <w:tab/>
+            </w:r>
+            <w:r>
+              <w:rPr>
+                <w:noProof/>
+                <w:webHidden/>
+              </w:rPr>
+              <w:fldChar w:fldCharType="begin"/>
+            </w:r>
+            <w:r>
+              <w:rPr>
+                <w:noProof/>
+                <w:webHidden/>
+              </w:rPr>
+              <w:instrText xml:space="preserve"> PAGEREF _Toc409437392 \h </w:instrText>
+            </w:r>
+            <w:r>
+              <w:rPr>
+                <w:noProof/>
+                <w:webHidden/>
+              </w:rPr>
+            </w:r>
+            <w:r>
+              <w:rPr>
+                <w:noProof/>
+                <w:webHidden/>
+              </w:rPr>
+              <w:fldChar w:fldCharType="separate"/>
+            </w:r>
+            <w:r>
+              <w:rPr>
+                <w:noProof/>
+                <w:webHidden/>
+              </w:rPr>
+              <w:t>3</w:t>
+            </w:r>
+            <w:r>
+              <w:rPr>
+                <w:noProof/>
+                <w:webHidden/>
+              </w:rPr>
+              <w:fldChar w:fldCharType="end"/>
+            </w:r>
+          </w:hyperlink>
+        </w:p>
+        <w:p>
+          <w:pPr>
+            <w:pStyle w:val="TOC3"/>
+            <w:tabs>
+              <w:tab w:val="right" w:leader="dot" w:pos="9016"/>
+            </w:tabs>
+            <w:rPr>
+              <w:rFonts w:eastAsiaTheme="minorEastAsia"/>
+              <w:noProof/>
+              <w:lang w:eastAsia="en-GB"/>
+            </w:rPr>
+          </w:pPr>
+          <w:hyperlink w:anchor="_Toc409437393" w:history="1">
+            <w:r>
+              <w:rPr>
+                <w:rStyle w:val="Hyperlink"/>
+                <w:noProof/>
+              </w:rPr>
+              <w:t>Fire Extinguishers</w:t>
+            </w:r>
+            <w:r>
+              <w:rPr>
+                <w:noProof/>
+                <w:webHidden/>
+              </w:rPr>
+              <w:tab/>
+            </w:r>
+            <w:r>
+              <w:rPr>
+                <w:noProof/>
+                <w:webHidden/>
+              </w:rPr>
+              <w:fldChar w:fldCharType="begin"/>
+            </w:r>
+            <w:r>
+              <w:rPr>
+                <w:noProof/>
+                <w:webHidden/>
+              </w:rPr>
+              <w:instrText xml:space="preserve"> PAGEREF _Toc409437393 \h </w:instrText>
+            </w:r>
+            <w:r>
+              <w:rPr>
+                <w:noProof/>
+                <w:webHidden/>
+              </w:rPr>
+            </w:r>
+            <w:r>
+              <w:rPr>
+                <w:noProof/>
+                <w:webHidden/>
+              </w:rPr>
+              <w:fldChar w:fldCharType="separate"/>
+            </w:r>
+            <w:r>
+              <w:rPr>
+                <w:noProof/>
+                <w:webHidden/>
+              </w:rPr>
+              <w:t>3</w:t>
+            </w:r>
+            <w:r>
+              <w:rPr>
+                <w:noProof/>
+                <w:webHidden/>
+              </w:rPr>
+              <w:fldChar w:fldCharType="end"/>
+            </w:r>
+          </w:hyperlink>
+        </w:p>
+        <w:p>
+          <w:pPr>
+            <w:pStyle w:val="TOC3"/>
+            <w:tabs>
+              <w:tab w:val="right" w:leader="dot" w:pos="9016"/>
+            </w:tabs>
+            <w:rPr>
+              <w:rFonts w:eastAsiaTheme="minorEastAsia"/>
+              <w:noProof/>
+              <w:lang w:eastAsia="en-GB"/>
+            </w:rPr>
+          </w:pPr>
+          <w:hyperlink w:anchor="_Toc409437394" w:history="1">
+            <w:r>
+              <w:rPr>
+                <w:rStyle w:val="Hyperlink"/>
+                <w:noProof/>
+              </w:rPr>
+              <w:t>Fire Alarms</w:t>
+            </w:r>
+            <w:r>
+              <w:rPr>
+                <w:noProof/>
+                <w:webHidden/>
+              </w:rPr>
+              <w:tab/>
+            </w:r>
+            <w:r>
+              <w:rPr>
+                <w:noProof/>
+                <w:webHidden/>
+              </w:rPr>
+              <w:fldChar w:fldCharType="begin"/>
+            </w:r>
+            <w:r>
+              <w:rPr>
+                <w:noProof/>
+                <w:webHidden/>
+              </w:rPr>
+              <w:instrText xml:space="preserve"> PAGEREF _Toc409437394 \h </w:instrText>
+            </w:r>
+            <w:r>
+              <w:rPr>
+                <w:noProof/>
+                <w:webHidden/>
+              </w:rPr>
+            </w:r>
+            <w:r>
+              <w:rPr>
+                <w:noProof/>
+                <w:webHidden/>
+              </w:rPr>
+              <w:fldChar w:fldCharType="separate"/>
+            </w:r>
+            <w:r>
+              <w:rPr>
+                <w:noProof/>
+                <w:webHidden/>
+              </w:rPr>
+              <w:t>3</w:t>
+            </w:r>
+            <w:r>
+              <w:rPr>
+                <w:noProof/>
+                <w:webHidden/>
+              </w:rPr>
+              <w:fldChar w:fldCharType="end"/>
+            </w:r>
+          </w:hyperlink>
+        </w:p>
+        <w:p>
+          <w:pPr>
+            <w:pStyle w:val="TOC3"/>
+            <w:tabs>
+              <w:tab w:val="right" w:leader="dot" w:pos="9016"/>
+            </w:tabs>
+            <w:rPr>
+              <w:rFonts w:eastAsiaTheme="minorEastAsia"/>
+              <w:noProof/>
+              <w:lang w:eastAsia="en-GB"/>
+            </w:rPr>
+          </w:pPr>
+          <w:hyperlink w:anchor="_Toc409437395" w:history="1">
+            <w:r>
+              <w:rPr>
+                <w:rStyle w:val="Hyperlink"/>
+                <w:noProof/>
+              </w:rPr>
+              <w:t>Fire Blanket</w:t>
+            </w:r>
+            <w:r>
+              <w:rPr>
+                <w:noProof/>
+                <w:webHidden/>
+              </w:rPr>
+              <w:tab/>
+            </w:r>
+            <w:r>
+              <w:rPr>
+                <w:noProof/>
+                <w:webHidden/>
+              </w:rPr>
+              <w:fldChar w:fldCharType="begin"/>
+            </w:r>
+            <w:r>
+              <w:rPr>
+                <w:noProof/>
+                <w:webHidden/>
+              </w:rPr>
+              <w:instrText xml:space="preserve"> PAGEREF _Toc409437395 \h </w:instrText>
+            </w:r>
+            <w:r>
+              <w:rPr>
+                <w:noProof/>
+                <w:webHidden/>
+              </w:rPr>
+            </w:r>
+            <w:r>
+              <w:rPr>
+                <w:noProof/>
+                <w:webHidden/>
+              </w:rPr>
+              <w:fldChar w:fldCharType="separate"/>
+            </w:r>
+            <w:r>
+              <w:rPr>
+                <w:noProof/>
+                <w:webHidden/>
+              </w:rPr>
+              <w:t>3</w:t>
+            </w:r>
+            <w:r>
+              <w:rPr>
+                <w:noProof/>
+                <w:webHidden/>
+              </w:rPr>
+              <w:fldChar w:fldCharType="end"/>
+            </w:r>
+          </w:hyperlink>
+        </w:p>
+        <w:p>
+          <w:pPr>
+            <w:pStyle w:val="TOC2"/>
+            <w:tabs>
+              <w:tab w:val="right" w:leader="dot" w:pos="9016"/>
+            </w:tabs>
+            <w:rPr>
+              <w:rFonts w:eastAsiaTheme="minorEastAsia"/>
+              <w:noProof/>
+              <w:lang w:eastAsia="en-GB"/>
+            </w:rPr>
+          </w:pPr>
+          <w:hyperlink w:anchor="_Toc409437396" w:history="1">
+            <w:r>
+              <w:rPr>
+                <w:rStyle w:val="Hyperlink"/>
+                <w:noProof/>
+              </w:rPr>
               <w:t>COSHH</w:t>
             </w:r>
             <w:r>
@@ -988,7 +1134,7 @@
                 <w:noProof/>
                 <w:webHidden/>
               </w:rPr>
-              <w:instrText xml:space="preserve"> PAGEREF _Toc393793346 \h </w:instrText>
+              <w:instrText xml:space="preserve"> PAGEREF _Toc409437396 \h </w:instrText>
             </w:r>
             <w:r>
               <w:rPr>
@@ -1126,7 +1272,13 @@
     </w:p>
     <w:p>
       <w:r>
-        <w:t xml:space="preserve">Unit K6, </w:t>
+        <w:t xml:space="preserve">Unit </w:t>
+      </w:r>
+      <w:r>
+        <w:t>F</w:t>
+      </w:r>
+      <w:r>
+        <w:t xml:space="preserve">, </w:t>
       </w:r>
     </w:p>
     <w:p>
@@ -1151,408 +1303,346 @@
         </w:rPr>
       </w:pPr>
       <w:r>
-        <w:t>There are regular open nights for members and guests to come and use the space while trusted members are allowed keys so they can come and go as they please.  There are also occasional workshops normally on the premises and arranged by members but there are occasions where members of So Make It might run these workshops at external events.</w:t>
+        <w:t xml:space="preserve">There are regular open nights for members and guests to come and use the space while trusted members are allowed keys so they can come and go as they please.  There are also occasional </w:t>
+      </w:r>
+      <w:r>
+        <w:lastRenderedPageBreak/>
+        <w:t>workshops normally on the premises and arranged by members but there are occasions where members of So Make It might run these workshops at external events.</w:t>
       </w:r>
     </w:p>
     <w:p>
       <w:pPr>
         <w:pStyle w:val="Heading2"/>
       </w:pPr>
-      <w:bookmarkStart w:id="1" w:name="_Toc393793334"/>
+      <w:bookmarkStart w:id="1" w:name="_Toc409437382"/>
+      <w:r>
+        <w:t>Health &amp; Policy Summary</w:t>
+      </w:r>
+      <w:bookmarkEnd w:id="1"/>
+    </w:p>
+    <w:p>
+      <w:r>
+        <w:t xml:space="preserve">So Make It's </w:t>
+      </w:r>
+      <w:r>
+        <w:t>general health &amp; safety policy</w:t>
+      </w:r>
+      <w:r>
+        <w:t xml:space="preserve"> and number one rule</w:t>
+      </w:r>
+      <w:r>
+        <w:t xml:space="preserve"> is </w:t>
+      </w:r>
+      <w:r>
+        <w:t xml:space="preserve">a </w:t>
+      </w:r>
+      <w:r>
+        <w:t xml:space="preserve">humorously shortened to "Do not be on fire!" which implies that </w:t>
+      </w:r>
+      <w:r>
+        <w:t xml:space="preserve">users of the space should take care of their well being and those </w:t>
+      </w:r>
+      <w:r>
+        <w:t>around</w:t>
+      </w:r>
+      <w:r>
+        <w:t xml:space="preserve"> them utilising common sense.</w:t>
+      </w:r>
+    </w:p>
+    <w:p>
+      <w:pPr>
+        <w:pStyle w:val="Heading2"/>
+      </w:pPr>
+      <w:bookmarkStart w:id="2" w:name="_Toc409437383"/>
+      <w:r>
+        <w:t xml:space="preserve">Health &amp; Safety </w:t>
+      </w:r>
+      <w:r>
+        <w:t>M</w:t>
+      </w:r>
+      <w:r>
+        <w:t>anagement</w:t>
+      </w:r>
+      <w:bookmarkEnd w:id="2"/>
+    </w:p>
+    <w:p>
+      <w:r>
+        <w:t xml:space="preserve">While responsibility for checking health and safety falls upon the membership there is an </w:t>
+      </w:r>
+      <w:r>
+        <w:t>expectation for actions to be done by the trustees.</w:t>
+      </w:r>
+    </w:p>
+    <w:p>
+      <w:pPr>
+        <w:pStyle w:val="Heading2"/>
+      </w:pPr>
+      <w:bookmarkStart w:id="3" w:name="_Toc409437384"/>
+      <w:r>
+        <w:t>Under 18s</w:t>
+      </w:r>
+      <w:bookmarkEnd w:id="3"/>
+    </w:p>
+    <w:p>
+      <w:pPr>
+        <w:pStyle w:val="NoSpacing"/>
+      </w:pPr>
+      <w:proofErr w:type="gramStart"/>
+      <w:r>
+        <w:t>Under</w:t>
+      </w:r>
+      <w:proofErr w:type="gramEnd"/>
+      <w:r>
+        <w:t xml:space="preserve"> 18s may enter the space if accompanied by a parent or legal guardian who will responsible for their actions and safety</w:t>
+      </w:r>
+      <w:r>
+        <w:t>.</w:t>
+      </w:r>
+    </w:p>
+    <w:p>
+      <w:pPr>
+        <w:pStyle w:val="NoSpacing"/>
+      </w:pPr>
+    </w:p>
+    <w:p>
+      <w:pPr>
+        <w:pStyle w:val="Heading2"/>
+      </w:pPr>
+      <w:bookmarkStart w:id="4" w:name="_Toc409437385"/>
+      <w:r>
+        <w:t>CRB Checks</w:t>
+      </w:r>
+      <w:bookmarkEnd w:id="4"/>
+    </w:p>
+    <w:p>
+      <w:r>
+        <w:t>No members of So Make It are required to or are logged as having CRB checks as our under 18s policy states under 18s must be accompanied by a parent or guardian.</w:t>
+      </w:r>
+    </w:p>
+    <w:p>
+      <w:pPr>
+        <w:pStyle w:val="Heading2"/>
+      </w:pPr>
+      <w:bookmarkStart w:id="5" w:name="_Toc409437386"/>
+      <w:r>
+        <w:t>First A</w:t>
+      </w:r>
+      <w:r>
+        <w:t>iders</w:t>
+      </w:r>
+      <w:bookmarkEnd w:id="5"/>
+    </w:p>
+    <w:p>
+      <w:r>
+        <w:t xml:space="preserve">There are no first aiders or appointed persons </w:t>
+      </w:r>
+      <w:r>
+        <w:t>because it cannot be guaranteed that one will be available during opening hours.</w:t>
+      </w:r>
+    </w:p>
+    <w:p>
+      <w:pPr>
+        <w:pStyle w:val="Heading2"/>
+      </w:pPr>
+      <w:bookmarkStart w:id="6" w:name="_Toc409437387"/>
+      <w:r>
+        <w:t>First Aid Kit</w:t>
+      </w:r>
+      <w:bookmarkEnd w:id="6"/>
+    </w:p>
+    <w:p>
+      <w:r>
+        <w:t>There is a first aid kit and emergency eyewash kit by the main entrance door next to the kitchen.  It is everybody’s responsibility to ensure they remain restocked.</w:t>
+      </w:r>
+    </w:p>
+    <w:p>
+      <w:pPr>
+        <w:pStyle w:val="Heading2"/>
+      </w:pPr>
+      <w:bookmarkStart w:id="7" w:name="_Toc409437388"/>
+      <w:r>
+        <w:t>Disclaimers</w:t>
+      </w:r>
+      <w:bookmarkEnd w:id="7"/>
+    </w:p>
+    <w:p>
+      <w:r>
+        <w:t>We do not make members or visitors sign waivers to absolve health and safety responsibility as they are unenforceable in the UK under the unfair terms in contracts regulations 1999:</w:t>
+      </w:r>
+    </w:p>
+    <w:p>
+      <w:r>
+        <w:t>http://www.legislation.gov.uk/uksi/1999/2083/made</w:t>
+      </w:r>
+    </w:p>
+    <w:p>
+      <w:r>
+        <w:t>We may however make members or visitors sign to say they are competent at using a particular piece of equipment to ensure that dangerous equipment is used safely.</w:t>
+      </w:r>
+    </w:p>
+    <w:p>
+      <w:pPr>
+        <w:pStyle w:val="Heading2"/>
+      </w:pPr>
+      <w:bookmarkStart w:id="8" w:name="_Toc409437389"/>
+      <w:r>
+        <w:t>Insurance</w:t>
+      </w:r>
+      <w:bookmarkEnd w:id="8"/>
+    </w:p>
+    <w:p>
+      <w:r>
+        <w:t>There is public and employer liability insurance in place which is managed by the treasurer.</w:t>
+      </w:r>
+    </w:p>
+    <w:p>
+      <w:pPr>
+        <w:pStyle w:val="Heading2"/>
+      </w:pPr>
+      <w:bookmarkStart w:id="9" w:name="_Toc409437390"/>
+      <w:r>
+        <w:t>Electrical Safety</w:t>
+      </w:r>
+      <w:bookmarkEnd w:id="9"/>
+    </w:p>
+    <w:p>
+      <w:pPr>
+        <w:pStyle w:val="Heading3"/>
+      </w:pPr>
+      <w:bookmarkStart w:id="10" w:name="_Toc409437391"/>
+      <w:r>
+        <w:t>PAT Testing</w:t>
+      </w:r>
+      <w:bookmarkEnd w:id="10"/>
+    </w:p>
+    <w:p>
+      <w:r>
+        <w:t>It</w:t>
+      </w:r>
+      <w:r>
+        <w:t xml:space="preserve"> </w:t>
+      </w:r>
+      <w:r>
+        <w:t>is not feasible to PAT test equipment within the workshop nor is it a legal requirement.</w:t>
+      </w:r>
+      <w:r>
+        <w:t xml:space="preserve"> </w:t>
+      </w:r>
+    </w:p>
+    <w:p>
+      <w:pPr>
+        <w:pStyle w:val="Heading2"/>
+      </w:pPr>
+      <w:bookmarkStart w:id="11" w:name="_Toc409437392"/>
       <w:r>
         <w:lastRenderedPageBreak/>
-        <w:t>Health &amp; Policy Summary</w:t>
-      </w:r>
-      <w:bookmarkEnd w:id="1"/>
-    </w:p>
-    <w:p>
-      <w:r>
-        <w:t xml:space="preserve">So Make It's </w:t>
-      </w:r>
-      <w:r>
-        <w:t>general health &amp; safety policy</w:t>
-      </w:r>
-      <w:r>
-        <w:t xml:space="preserve"> and number one rule</w:t>
-      </w:r>
-      <w:r>
-        <w:t xml:space="preserve"> is </w:t>
-      </w:r>
-      <w:r>
-        <w:t xml:space="preserve">a </w:t>
-      </w:r>
-      <w:r>
-        <w:t xml:space="preserve">humorously shortened to "Do not be on fire!" which implies that </w:t>
-      </w:r>
-      <w:r>
-        <w:t xml:space="preserve">users of the space should take care of their well being and those </w:t>
-      </w:r>
-      <w:r>
-        <w:t>around</w:t>
-      </w:r>
-      <w:r>
-        <w:t xml:space="preserve"> them.</w:t>
+        <w:t>Fire Safety</w:t>
+      </w:r>
+      <w:bookmarkEnd w:id="11"/>
+    </w:p>
+    <w:p>
+      <w:pPr>
+        <w:pStyle w:val="Heading3"/>
+      </w:pPr>
+      <w:bookmarkStart w:id="12" w:name="_Toc409437393"/>
+      <w:r>
+        <w:t>Fire Extinguishers</w:t>
+      </w:r>
+      <w:bookmarkEnd w:id="12"/>
+    </w:p>
+    <w:p>
+      <w:r>
+        <w:t>Three f</w:t>
+      </w:r>
+      <w:r>
+        <w:t xml:space="preserve">ire extinguishers are located by the </w:t>
+      </w:r>
+      <w:r>
+        <w:t>main entrance underneath the first aid kits.  Co2, Dry P</w:t>
+      </w:r>
+      <w:r>
+        <w:t>ower and Water and are labelled.</w:t>
+      </w:r>
+    </w:p>
+    <w:p>
+      <w:pPr>
+        <w:pStyle w:val="Heading3"/>
+      </w:pPr>
+      <w:bookmarkStart w:id="13" w:name="_Toc409437394"/>
+      <w:r>
+        <w:t xml:space="preserve">Fire </w:t>
+      </w:r>
+      <w:r>
+        <w:t>Alarms</w:t>
+      </w:r>
+      <w:bookmarkEnd w:id="13"/>
+    </w:p>
+    <w:p>
+      <w:r>
+        <w:t>There are smoke alarms ready to install in key locations</w:t>
+      </w:r>
+      <w:r>
+        <w:t>.  These may be temporarily disabled during activity where smoke may be generated (e.g. soldering workshops) but must be reactivated upon the activity being over.  The person who deactiva</w:t>
+      </w:r>
+      <w:r>
+        <w:t>tes the alarm is responsible for making sure it is active again.</w:t>
+      </w:r>
+    </w:p>
+    <w:p>
+      <w:r>
+        <w:t>It is everybody’s responsibility to ensure b</w:t>
+      </w:r>
+      <w:r>
+        <w:t>atteries are checked</w:t>
+      </w:r>
+      <w:r>
+        <w:t xml:space="preserve"> regularly.</w:t>
+      </w:r>
+      <w:r>
+        <w:t xml:space="preserve"> </w:t>
+      </w:r>
+    </w:p>
+    <w:p>
+      <w:r>
+        <w:t xml:space="preserve"> There is also a heat activated alarm </w:t>
+      </w:r>
+      <w:r>
+        <w:t>to be installed.</w:t>
+      </w:r>
+    </w:p>
+    <w:p>
+      <w:pPr>
+        <w:pStyle w:val="Heading3"/>
+      </w:pPr>
+      <w:bookmarkStart w:id="14" w:name="_Toc409437395"/>
+      <w:r>
+        <w:t xml:space="preserve">Fire </w:t>
+      </w:r>
+      <w:r>
+        <w:t>Blanket</w:t>
+      </w:r>
+      <w:bookmarkEnd w:id="14"/>
+    </w:p>
+    <w:p>
+      <w:r>
+        <w:t>There is a fire blanket in the kitchen area for emergency use only.</w:t>
       </w:r>
     </w:p>
     <w:p>
       <w:pPr>
         <w:pStyle w:val="Heading2"/>
-      </w:pPr>
-      <w:bookmarkStart w:id="2" w:name="_Toc393793335"/>
-      <w:r>
-        <w:t xml:space="preserve">Health &amp; Safety </w:t>
-      </w:r>
-      <w:r>
-        <w:t>M</w:t>
-      </w:r>
-      <w:r>
-        <w:t>anagement</w:t>
-      </w:r>
-      <w:bookmarkEnd w:id="2"/>
-    </w:p>
-    <w:p>
-      <w:r>
-        <w:t xml:space="preserve">While responsibility for checking health and safety falls upon the membership there is an appointed person(s) in charge of Heath and </w:t>
-      </w:r>
-      <w:r>
-        <w:t>Safety</w:t>
-      </w:r>
-      <w:r>
-        <w:t xml:space="preserve"> management at the space.</w:t>
-      </w:r>
-    </w:p>
-    <w:p>
-      <w:pPr>
-        <w:pStyle w:val="Heading2"/>
-      </w:pPr>
-      <w:bookmarkStart w:id="3" w:name="_Toc393793336"/>
-      <w:r>
-        <w:t>Under 18s</w:t>
-      </w:r>
-      <w:bookmarkEnd w:id="3"/>
-    </w:p>
-    <w:p>
-      <w:pPr>
-        <w:pStyle w:val="NoSpacing"/>
-      </w:pPr>
-      <w:proofErr w:type="gramStart"/>
-      <w:r>
-        <w:t>Under</w:t>
-      </w:r>
-      <w:proofErr w:type="gramEnd"/>
-      <w:r>
-        <w:t xml:space="preserve"> 18s may enter the space if accompanied by a parent or legal guardian who will responsible for their actions and safety</w:t>
-      </w:r>
-      <w:r>
-        <w:t>.</w:t>
-      </w:r>
-    </w:p>
-    <w:p>
-      <w:pPr>
-        <w:pStyle w:val="NoSpacing"/>
-      </w:pPr>
-    </w:p>
-    <w:p>
-      <w:pPr>
-        <w:pStyle w:val="Heading2"/>
-      </w:pPr>
-      <w:bookmarkStart w:id="4" w:name="_Toc393793337"/>
-      <w:r>
-        <w:t>CRB Checks</w:t>
-      </w:r>
-      <w:bookmarkEnd w:id="4"/>
-    </w:p>
-    <w:p>
-      <w:r>
-        <w:t>No members of So Make It are required to or are logged as having CRB checks as our under 18s policy states under 18s must be accompanied by a parent or guardian.</w:t>
-      </w:r>
-    </w:p>
-    <w:p>
-      <w:pPr>
-        <w:pStyle w:val="Heading2"/>
-      </w:pPr>
-      <w:bookmarkStart w:id="5" w:name="_Toc393793338"/>
-      <w:r>
-        <w:t>First aiders</w:t>
-      </w:r>
-      <w:bookmarkEnd w:id="5"/>
-    </w:p>
-    <w:p>
-      <w:r>
-        <w:t xml:space="preserve">There are no first aiders or appointed persons </w:t>
-      </w:r>
-      <w:r>
-        <w:t>because it cannot be guaranteed that one will be available during opening hours.</w:t>
-      </w:r>
-    </w:p>
-    <w:p>
-      <w:pPr>
-        <w:pStyle w:val="Heading2"/>
-      </w:pPr>
-      <w:bookmarkStart w:id="6" w:name="_Toc393793339"/>
-      <w:r>
-        <w:t>Disclaimers</w:t>
-      </w:r>
-      <w:bookmarkEnd w:id="6"/>
-    </w:p>
-    <w:p>
-      <w:r>
-        <w:t>We do not make members or visitors sign waivers to absolve health and safety responsibility as they are unenforceable in the UK under the unfair terms in contracts regulations 1999:</w:t>
-      </w:r>
-    </w:p>
-    <w:p>
-      <w:r>
-        <w:t>http://www.legislation.gov.uk/uksi/1999/2083/made</w:t>
-      </w:r>
-    </w:p>
-    <w:p>
-      <w:r>
-        <w:t>We may however make members or visitors sign to say they are competent at using a particular piece of equipment to ensure that dangerous equipment is used safely.</w:t>
-      </w:r>
-    </w:p>
-    <w:p>
-      <w:pPr>
-        <w:pStyle w:val="Heading2"/>
-      </w:pPr>
-      <w:bookmarkStart w:id="7" w:name="_Toc393793340"/>
-      <w:r>
-        <w:t>Insurance</w:t>
-      </w:r>
-      <w:bookmarkEnd w:id="7"/>
-    </w:p>
-    <w:p>
-      <w:r>
-        <w:t>There is public and employer liability insurance in place which is managed by the treasurer.</w:t>
-      </w:r>
-    </w:p>
-    <w:p>
-      <w:pPr>
-        <w:pStyle w:val="Heading2"/>
-      </w:pPr>
-      <w:bookmarkStart w:id="8" w:name="_Toc393793341"/>
-      <w:r>
-        <w:t>Electrical Safety</w:t>
-      </w:r>
-      <w:bookmarkEnd w:id="8"/>
-    </w:p>
-    <w:p>
-      <w:pPr>
-        <w:pStyle w:val="Heading3"/>
-      </w:pPr>
-      <w:bookmarkStart w:id="9" w:name="_Toc393793342"/>
-      <w:r>
-        <w:t>PAT Testing</w:t>
-      </w:r>
-      <w:bookmarkEnd w:id="9"/>
-    </w:p>
-    <w:p>
-      <w:r>
-        <w:t>It</w:t>
-      </w:r>
-      <w:r>
-        <w:t xml:space="preserve"> </w:t>
-      </w:r>
-      <w:r>
-        <w:t>is not feasible to PAT test equipment within the workshop nor is it a legal requirement.</w:t>
-      </w:r>
-      <w:r>
-        <w:t xml:space="preserve"> </w:t>
-      </w:r>
-    </w:p>
-    <w:p>
-      <w:pPr>
-        <w:pStyle w:val="Heading2"/>
-      </w:pPr>
-      <w:bookmarkStart w:id="10" w:name="_Toc393793343"/>
-      <w:r>
-        <w:t>Fire Safety</w:t>
-      </w:r>
-      <w:bookmarkEnd w:id="10"/>
-    </w:p>
-    <w:p>
-      <w:pPr>
-        <w:pStyle w:val="Heading3"/>
-      </w:pPr>
-      <w:bookmarkStart w:id="11" w:name="_Toc393793344"/>
-      <w:r>
-        <w:t>Fire Extinguishers</w:t>
-      </w:r>
-      <w:bookmarkEnd w:id="11"/>
-    </w:p>
-    <w:p>
-      <w:r>
-        <w:t>Three f</w:t>
-      </w:r>
-      <w:r>
-        <w:t xml:space="preserve">ire extinguishers are located by the </w:t>
-      </w:r>
-      <w:r>
-        <w:t xml:space="preserve">main entrance underneath the first aid kits.  Co2, Dry Power and Water and are labelled </w:t>
-      </w:r>
-    </w:p>
-    <w:p>
-      <w:pPr>
-        <w:pStyle w:val="Heading3"/>
-      </w:pPr>
-      <w:bookmarkStart w:id="12" w:name="_Toc393793345"/>
-      <w:r>
-        <w:t xml:space="preserve">Fire </w:t>
-      </w:r>
-      <w:r>
-        <w:t>Alarms</w:t>
-      </w:r>
-      <w:bookmarkEnd w:id="12"/>
-    </w:p>
-    <w:p>
-      <w:r>
-        <w:t xml:space="preserve">There are smoke alarms in each of the upstairs offices and in the downstairs workshop.  These may be temporarily disabled during activity where smoke may be generated (e.g. soldering workshops) </w:t>
-      </w:r>
-      <w:r>
-        <w:lastRenderedPageBreak/>
-        <w:t>but must be reactivated upon the activity being over.  The person who deactiva</w:t>
-      </w:r>
-      <w:r>
-        <w:t>tes the alarm is responsible for making sure it is active again.</w:t>
-      </w:r>
-    </w:p>
-    <w:p>
-      <w:r>
-        <w:t xml:space="preserve">Batteries are checked </w:t>
-      </w:r>
-    </w:p>
-    <w:p>
-      <w:r>
-        <w:t xml:space="preserve"> There is also a heat activated alarm </w:t>
-      </w:r>
-    </w:p>
-    <w:p/>
-    <w:p>
-      <w:r>
-        <w:rPr>
-          <w:noProof/>
-          <w:lang w:eastAsia="en-GB"/>
-        </w:rPr>
-        <w:drawing>
-          <wp:inline distT="0" distB="0" distL="0" distR="0">
-            <wp:extent cx="2773680" cy="2263140"/>
-            <wp:effectExtent l="19050" t="0" r="7620" b="0"/>
-            <wp:docPr id="1" name="Picture 1"/>
-            <wp:cNvGraphicFramePr>
-              <a:graphicFrameLocks xmlns:a="http://schemas.openxmlformats.org/drawingml/2006/main" noChangeAspect="1"/>
-            </wp:cNvGraphicFramePr>
-            <a:graphic xmlns:a="http://schemas.openxmlformats.org/drawingml/2006/main">
-              <a:graphicData uri="http://schemas.openxmlformats.org/drawingml/2006/picture">
-                <pic:pic xmlns:pic="http://schemas.openxmlformats.org/drawingml/2006/picture">
-                  <pic:nvPicPr>
-                    <pic:cNvPr id="0" name="Picture 1"/>
-                    <pic:cNvPicPr preferRelativeResize="0">
-                      <a:picLocks noChangeAspect="1" noChangeArrowheads="1"/>
-                    </pic:cNvPicPr>
-                  </pic:nvPicPr>
-                  <pic:blipFill>
-                    <a:blip r:embed="rId5" cstate="print"/>
-                    <a:srcRect/>
-                    <a:stretch>
-                      <a:fillRect/>
-                    </a:stretch>
-                  </pic:blipFill>
-                  <pic:spPr bwMode="auto">
-                    <a:xfrm>
-                      <a:off x="0" y="0"/>
-                      <a:ext cx="2773293" cy="2262824"/>
-                    </a:xfrm>
-                    <a:prstGeom prst="rect">
-                      <a:avLst/>
-                    </a:prstGeom>
-                    <a:noFill/>
-                    <a:ln w="9525">
-                      <a:noFill/>
-                      <a:miter lim="800000"/>
-                      <a:headEnd/>
-                      <a:tailEnd/>
-                    </a:ln>
-                  </pic:spPr>
-                </pic:pic>
-              </a:graphicData>
-            </a:graphic>
-          </wp:inline>
-        </w:drawing>
-      </w:r>
-      <w:r>
-        <w:rPr>
-          <w:noProof/>
-          <w:lang w:eastAsia="en-GB"/>
-        </w:rPr>
-        <w:drawing>
-          <wp:inline distT="0" distB="0" distL="0" distR="0">
-            <wp:extent cx="2580323" cy="2263140"/>
-            <wp:effectExtent l="19050" t="0" r="0" b="0"/>
-            <wp:docPr id="3" name="Picture 3"/>
-            <wp:cNvGraphicFramePr>
-              <a:graphicFrameLocks xmlns:a="http://schemas.openxmlformats.org/drawingml/2006/main" noChangeAspect="1"/>
-            </wp:cNvGraphicFramePr>
-            <a:graphic xmlns:a="http://schemas.openxmlformats.org/drawingml/2006/main">
-              <a:graphicData uri="http://schemas.openxmlformats.org/drawingml/2006/picture">
-                <pic:pic xmlns:pic="http://schemas.openxmlformats.org/drawingml/2006/picture">
-                  <pic:nvPicPr>
-                    <pic:cNvPr id="0" name="Picture 3"/>
-                    <pic:cNvPicPr preferRelativeResize="0">
-                      <a:picLocks noChangeAspect="1" noChangeArrowheads="1"/>
-                    </pic:cNvPicPr>
-                  </pic:nvPicPr>
-                  <pic:blipFill>
-                    <a:blip r:embed="rId6" cstate="print"/>
-                    <a:srcRect/>
-                    <a:stretch>
-                      <a:fillRect/>
-                    </a:stretch>
-                  </pic:blipFill>
-                  <pic:spPr bwMode="auto">
-                    <a:xfrm>
-                      <a:off x="0" y="0"/>
-                      <a:ext cx="2580323" cy="2263140"/>
-                    </a:xfrm>
-                    <a:prstGeom prst="rect">
-                      <a:avLst/>
-                    </a:prstGeom>
-                    <a:noFill/>
-                    <a:ln w="9525">
-                      <a:noFill/>
-                      <a:miter lim="800000"/>
-                      <a:headEnd/>
-                      <a:tailEnd/>
-                    </a:ln>
-                  </pic:spPr>
-                </pic:pic>
-              </a:graphicData>
-            </a:graphic>
-          </wp:inline>
-        </w:drawing>
-      </w:r>
-    </w:p>
-    <w:p>
-      <w:pPr>
-        <w:jc w:val="center"/>
-        <w:rPr>
-          <w:i/>
-        </w:rPr>
-      </w:pPr>
-      <w:r>
-        <w:rPr>
-          <w:i/>
-        </w:rPr>
-        <w:t>Upstairs Office 1 Smoke Alarm (Left) and Downstairs Workshop Smoke Alarm (right)</w:t>
-      </w:r>
-    </w:p>
-    <w:p>
-      <w:pPr>
-        <w:pStyle w:val="Heading2"/>
-      </w:pPr>
-      <w:bookmarkStart w:id="13" w:name="_Toc393793346"/>
-      <w:r>
+        <w:rPr>
+          <w:sz w:val="28"/>
+        </w:rPr>
+      </w:pPr>
+      <w:bookmarkStart w:id="15" w:name="_Toc409437396"/>
+      <w:r>
+        <w:rPr>
+          <w:sz w:val="28"/>
+        </w:rPr>
         <w:t>COSHH</w:t>
       </w:r>
-      <w:bookmarkEnd w:id="13"/>
+      <w:bookmarkEnd w:id="15"/>
     </w:p>
     <w:p>
       <w:pPr>
@@ -1560,7 +1650,7 @@
         <w:shd w:val="clear" w:color="auto" w:fill="FFFFFF"/>
         <w:spacing w:before="96" w:beforeAutospacing="0" w:after="120" w:afterAutospacing="0" w:line="288" w:lineRule="atLeast"/>
         <w:rPr>
-          <w:rFonts w:ascii="Arial" w:hAnsi="Arial" w:cs="Arial"/>
+          <w:rFonts w:asciiTheme="minorHAnsi" w:hAnsiTheme="minorHAnsi" w:cs="Arial"/>
           <w:color w:val="000000"/>
           <w:sz w:val="22"/>
           <w:szCs w:val="22"/>
@@ -1568,7 +1658,7 @@
       </w:pPr>
       <w:r>
         <w:rPr>
-          <w:rFonts w:ascii="Arial" w:hAnsi="Arial" w:cs="Arial"/>
+          <w:rFonts w:asciiTheme="minorHAnsi" w:hAnsiTheme="minorHAnsi" w:cs="Arial"/>
           <w:color w:val="000000"/>
           <w:sz w:val="22"/>
           <w:szCs w:val="22"/>
@@ -1578,7 +1668,7 @@
       <w:proofErr w:type="gramStart"/>
       <w:r>
         <w:rPr>
-          <w:rFonts w:ascii="Arial" w:hAnsi="Arial" w:cs="Arial"/>
+          <w:rFonts w:asciiTheme="minorHAnsi" w:hAnsiTheme="minorHAnsi" w:cs="Arial"/>
           <w:color w:val="000000"/>
           <w:sz w:val="22"/>
           <w:szCs w:val="22"/>
@@ -1588,7 +1678,7 @@
       <w:proofErr w:type="gramEnd"/>
       <w:r>
         <w:rPr>
-          <w:rFonts w:ascii="Arial" w:hAnsi="Arial" w:cs="Arial"/>
+          <w:rFonts w:asciiTheme="minorHAnsi" w:hAnsiTheme="minorHAnsi" w:cs="Arial"/>
           <w:color w:val="000000"/>
           <w:sz w:val="22"/>
           <w:szCs w:val="22"/>
@@ -1598,7 +1688,7 @@
       <w:proofErr w:type="spellStart"/>
       <w:r>
         <w:rPr>
-          <w:rFonts w:ascii="Arial" w:hAnsi="Arial" w:cs="Arial"/>
+          <w:rFonts w:asciiTheme="minorHAnsi" w:hAnsiTheme="minorHAnsi" w:cs="Arial"/>
           <w:color w:val="000000"/>
           <w:sz w:val="22"/>
           <w:szCs w:val="22"/>
@@ -1608,7 +1698,7 @@
       <w:proofErr w:type="spellEnd"/>
       <w:r>
         <w:rPr>
-          <w:rFonts w:ascii="Arial" w:hAnsi="Arial" w:cs="Arial"/>
+          <w:rFonts w:asciiTheme="minorHAnsi" w:hAnsiTheme="minorHAnsi" w:cs="Arial"/>
           <w:color w:val="000000"/>
           <w:sz w:val="22"/>
           <w:szCs w:val="22"/>
@@ -1622,7 +1712,7 @@
         <w:shd w:val="clear" w:color="auto" w:fill="FFFFFF"/>
         <w:spacing w:before="96" w:beforeAutospacing="0" w:after="120" w:afterAutospacing="0" w:line="288" w:lineRule="atLeast"/>
         <w:rPr>
-          <w:rFonts w:ascii="Arial" w:hAnsi="Arial" w:cs="Arial"/>
+          <w:rFonts w:asciiTheme="minorHAnsi" w:hAnsiTheme="minorHAnsi" w:cs="Arial"/>
           <w:color w:val="000000"/>
           <w:sz w:val="22"/>
           <w:szCs w:val="22"/>
@@ -1630,7 +1720,7 @@
       </w:pPr>
       <w:r>
         <w:rPr>
-          <w:rFonts w:ascii="Arial" w:hAnsi="Arial" w:cs="Arial"/>
+          <w:rFonts w:asciiTheme="minorHAnsi" w:hAnsiTheme="minorHAnsi" w:cs="Arial"/>
           <w:color w:val="000000"/>
           <w:sz w:val="22"/>
           <w:szCs w:val="22"/>
@@ -1644,7 +1734,7 @@
         <w:shd w:val="clear" w:color="auto" w:fill="FFFFFF"/>
         <w:spacing w:before="96" w:beforeAutospacing="0" w:after="120" w:afterAutospacing="0" w:line="288" w:lineRule="atLeast"/>
         <w:rPr>
-          <w:rFonts w:ascii="Arial" w:hAnsi="Arial" w:cs="Arial"/>
+          <w:rFonts w:asciiTheme="minorHAnsi" w:hAnsiTheme="minorHAnsi" w:cs="Arial"/>
           <w:color w:val="000000"/>
           <w:sz w:val="22"/>
           <w:szCs w:val="22"/>
@@ -1652,7 +1742,7 @@
       </w:pPr>
       <w:r>
         <w:rPr>
-          <w:rFonts w:ascii="Arial" w:hAnsi="Arial" w:cs="Arial"/>
+          <w:rFonts w:asciiTheme="minorHAnsi" w:hAnsiTheme="minorHAnsi" w:cs="Arial"/>
           <w:color w:val="000000"/>
           <w:sz w:val="22"/>
           <w:szCs w:val="22"/>
@@ -2423,7 +2513,7 @@
 </file>
 
 <file path=customXml/itemProps1.xml><?xml version="1.0" encoding="utf-8"?>
-<ds:datastoreItem xmlns:ds="http://schemas.openxmlformats.org/officeDocument/2006/customXml" ds:itemID="{F60CBB4F-0372-45EF-BA1C-DF22245B83B9}">
+<ds:datastoreItem xmlns:ds="http://schemas.openxmlformats.org/officeDocument/2006/customXml" ds:itemID="{F3E648EC-E0E5-461F-948A-60AE49BDE65F}">
   <ds:schemaRefs>
     <ds:schemaRef ds:uri="http://schemas.openxmlformats.org/officeDocument/2006/bibliography"/>
   </ds:schemaRefs>

</xml_diff>

<commit_message>
added rough fire exit strategy
</commit_message>
<xml_diff>
--- a/Health & Safety/So Make It Draft Health & Safety Policy.docx
+++ b/Health & Safety/So Make It Draft Health & Safety Policy.docx
@@ -1563,6 +1563,9 @@
       <w:r>
         <w:t>ower and Water and are labelled.</w:t>
       </w:r>
+      <w:r>
+        <w:t xml:space="preserve">  We should get additional ones for the workshop.</w:t>
+      </w:r>
     </w:p>
     <w:p>
       <w:pPr>
@@ -1582,6 +1585,9 @@
         <w:t>There are smoke alarms ready to install in key locations</w:t>
       </w:r>
       <w:r>
+        <w:t xml:space="preserve"> inside the unit</w:t>
+      </w:r>
+      <w:r>
         <w:t>.  These may be temporarily disabled during activity where smoke may be generated (e.g. soldering workshops) but must be reactivated upon the activity being over.  The person who deactiva</w:t>
       </w:r>
       <w:r>
@@ -1611,6 +1617,11 @@
       </w:r>
     </w:p>
     <w:p>
+      <w:r>
+        <w:t>There is a communal alarm inside which covers the majority of the estate.</w:t>
+      </w:r>
+    </w:p>
+    <w:p>
       <w:pPr>
         <w:pStyle w:val="Heading3"/>
       </w:pPr>
@@ -1625,7 +1636,91 @@
     </w:p>
     <w:p>
       <w:r>
-        <w:t>There is a fire blanket in the kitchen area for emergency use only.</w:t>
+        <w:t>There is a fi</w:t>
+      </w:r>
+      <w:r>
+        <w:t>re blanket in the kitchen area</w:t>
+      </w:r>
+      <w:r>
+        <w:t>.</w:t>
+      </w:r>
+      <w:r>
+        <w:t xml:space="preserve"> (</w:t>
+      </w:r>
+      <w:proofErr w:type="gramStart"/>
+      <w:r>
+        <w:t>this</w:t>
+      </w:r>
+      <w:proofErr w:type="gramEnd"/>
+      <w:r>
+        <w:t xml:space="preserve"> needs fixing to the wall)</w:t>
+      </w:r>
+    </w:p>
+    <w:p>
+      <w:pPr>
+        <w:pStyle w:val="Heading3"/>
+      </w:pPr>
+      <w:r>
+        <w:t>Fire Exit Strategy</w:t>
+      </w:r>
+    </w:p>
+    <w:p>
+      <w:pPr>
+        <w:pStyle w:val="ListParagraph"/>
+        <w:numPr>
+          <w:ilvl w:val="0"/>
+          <w:numId w:val="1"/>
+        </w:numPr>
+      </w:pPr>
+      <w:r>
+        <w:t xml:space="preserve">Upon the fire alarm sounding everybody is to stop what they are doing and evacuate the building quickly and carefully via their closest emergency exit.  </w:t>
+      </w:r>
+    </w:p>
+    <w:p>
+      <w:pPr>
+        <w:pStyle w:val="ListParagraph"/>
+        <w:numPr>
+          <w:ilvl w:val="0"/>
+          <w:numId w:val="1"/>
+        </w:numPr>
+      </w:pPr>
+      <w:r>
+        <w:t xml:space="preserve">Everybody should assemble in the fire assembly area (car parking spaces outside against the fence.) and nobody should go back into the building with the exception of the </w:t>
+      </w:r>
+      <w:proofErr w:type="spellStart"/>
+      <w:r>
+        <w:t>keyholder</w:t>
+      </w:r>
+      <w:proofErr w:type="spellEnd"/>
+      <w:r>
+        <w:t xml:space="preserve"> and </w:t>
+      </w:r>
+      <w:r>
+        <w:t>that</w:t>
+      </w:r>
+      <w:r>
+        <w:t xml:space="preserve"> he/she has asked to assist.</w:t>
+      </w:r>
+    </w:p>
+    <w:p>
+      <w:pPr>
+        <w:pStyle w:val="ListParagraph"/>
+        <w:numPr>
+          <w:ilvl w:val="0"/>
+          <w:numId w:val="1"/>
+        </w:numPr>
+      </w:pPr>
+      <w:r>
+        <w:t>Upon the discovery of a fire</w:t>
+      </w:r>
+      <w:r>
+        <w:t xml:space="preserve"> </w:t>
+      </w:r>
+    </w:p>
+    <w:p/>
+    <w:p>
+      <w:r>
+        <w:t xml:space="preserve">Fire </w:t>
       </w:r>
     </w:p>
     <w:p>
@@ -1778,6 +1873,103 @@
     </w:sectPr>
   </w:body>
 </w:document>
+</file>
+
+<file path=word/numbering.xml><?xml version="1.0" encoding="utf-8"?>
+<w:numbering xmlns:ve="http://schemas.openxmlformats.org/markup-compatibility/2006" xmlns:o="urn:schemas-microsoft-com:office:office" xmlns:r="http://schemas.openxmlformats.org/officeDocument/2006/relationships" xmlns:m="http://schemas.openxmlformats.org/officeDocument/2006/math" xmlns:v="urn:schemas-microsoft-com:vml" xmlns:wp="http://schemas.openxmlformats.org/drawingml/2006/wordprocessingDrawing" xmlns:w10="urn:schemas-microsoft-com:office:word" xmlns:w="http://schemas.openxmlformats.org/wordprocessingml/2006/main" xmlns:wne="http://schemas.microsoft.com/office/word/2006/wordml">
+  <w:abstractNum w:abstractNumId="0">
+    <w:nsid w:val="7CB16D40"/>
+    <w:multiLevelType w:val="hybridMultilevel"/>
+    <w:tmpl w:val="6F48861A"/>
+    <w:lvl w:ilvl="0" w:tplc="08090011">
+      <w:start w:val="1"/>
+      <w:numFmt w:val="decimal"/>
+      <w:lvlText w:val="%1)"/>
+      <w:lvlJc w:val="left"/>
+      <w:pPr>
+        <w:ind w:left="720" w:hanging="360"/>
+      </w:pPr>
+      <w:rPr>
+        <w:rFonts w:hint="default"/>
+      </w:rPr>
+    </w:lvl>
+    <w:lvl w:ilvl="1" w:tplc="08090019" w:tentative="1">
+      <w:start w:val="1"/>
+      <w:numFmt w:val="lowerLetter"/>
+      <w:lvlText w:val="%2."/>
+      <w:lvlJc w:val="left"/>
+      <w:pPr>
+        <w:ind w:left="1440" w:hanging="360"/>
+      </w:pPr>
+    </w:lvl>
+    <w:lvl w:ilvl="2" w:tplc="0809001B" w:tentative="1">
+      <w:start w:val="1"/>
+      <w:numFmt w:val="lowerRoman"/>
+      <w:lvlText w:val="%3."/>
+      <w:lvlJc w:val="right"/>
+      <w:pPr>
+        <w:ind w:left="2160" w:hanging="180"/>
+      </w:pPr>
+    </w:lvl>
+    <w:lvl w:ilvl="3" w:tplc="0809000F" w:tentative="1">
+      <w:start w:val="1"/>
+      <w:numFmt w:val="decimal"/>
+      <w:lvlText w:val="%4."/>
+      <w:lvlJc w:val="left"/>
+      <w:pPr>
+        <w:ind w:left="2880" w:hanging="360"/>
+      </w:pPr>
+    </w:lvl>
+    <w:lvl w:ilvl="4" w:tplc="08090019" w:tentative="1">
+      <w:start w:val="1"/>
+      <w:numFmt w:val="lowerLetter"/>
+      <w:lvlText w:val="%5."/>
+      <w:lvlJc w:val="left"/>
+      <w:pPr>
+        <w:ind w:left="3600" w:hanging="360"/>
+      </w:pPr>
+    </w:lvl>
+    <w:lvl w:ilvl="5" w:tplc="0809001B" w:tentative="1">
+      <w:start w:val="1"/>
+      <w:numFmt w:val="lowerRoman"/>
+      <w:lvlText w:val="%6."/>
+      <w:lvlJc w:val="right"/>
+      <w:pPr>
+        <w:ind w:left="4320" w:hanging="180"/>
+      </w:pPr>
+    </w:lvl>
+    <w:lvl w:ilvl="6" w:tplc="0809000F" w:tentative="1">
+      <w:start w:val="1"/>
+      <w:numFmt w:val="decimal"/>
+      <w:lvlText w:val="%7."/>
+      <w:lvlJc w:val="left"/>
+      <w:pPr>
+        <w:ind w:left="5040" w:hanging="360"/>
+      </w:pPr>
+    </w:lvl>
+    <w:lvl w:ilvl="7" w:tplc="08090019" w:tentative="1">
+      <w:start w:val="1"/>
+      <w:numFmt w:val="lowerLetter"/>
+      <w:lvlText w:val="%8."/>
+      <w:lvlJc w:val="left"/>
+      <w:pPr>
+        <w:ind w:left="5760" w:hanging="360"/>
+      </w:pPr>
+    </w:lvl>
+    <w:lvl w:ilvl="8" w:tplc="0809001B" w:tentative="1">
+      <w:start w:val="1"/>
+      <w:numFmt w:val="lowerRoman"/>
+      <w:lvlText w:val="%9."/>
+      <w:lvlJc w:val="right"/>
+      <w:pPr>
+        <w:ind w:left="6480" w:hanging="180"/>
+      </w:pPr>
+    </w:lvl>
+  </w:abstractNum>
+  <w:num w:numId="1">
+    <w:abstractNumId w:val="0"/>
+  </w:num>
+</w:numbering>
 </file>
 
 <file path=word/styles.xml><?xml version="1.0" encoding="utf-8"?>
@@ -2220,6 +2412,17 @@
       <w:ind w:left="440"/>
     </w:pPr>
   </w:style>
+  <w:style w:type="paragraph" w:styleId="ListParagraph">
+    <w:name w:val="List Paragraph"/>
+    <w:basedOn w:val="Normal"/>
+    <w:uiPriority w:val="34"/>
+    <w:qFormat/>
+    <w:rsid w:val="009B3B1A"/>
+    <w:pPr>
+      <w:ind w:left="720"/>
+      <w:contextualSpacing/>
+    </w:pPr>
+  </w:style>
 </w:styles>
 </file>
 
@@ -2513,7 +2716,7 @@
 </file>
 
 <file path=customXml/itemProps1.xml><?xml version="1.0" encoding="utf-8"?>
-<ds:datastoreItem xmlns:ds="http://schemas.openxmlformats.org/officeDocument/2006/customXml" ds:itemID="{F3E648EC-E0E5-461F-948A-60AE49BDE65F}">
+<ds:datastoreItem xmlns:ds="http://schemas.openxmlformats.org/officeDocument/2006/customXml" ds:itemID="{9AF91E25-2FAA-43DE-A911-F2E5CA7303AB}">
   <ds:schemaRefs>
     <ds:schemaRef ds:uri="http://schemas.openxmlformats.org/officeDocument/2006/bibliography"/>
   </ds:schemaRefs>

</xml_diff>